<commit_message>
CC Worksheet 7, JAVA Worksheet-7,6 and MM worksheet 5,6,7
</commit_message>
<xml_diff>
--- a/5th Sem/Java/21BCS8129-Vivek Kumar Worksheet - 7.docx
+++ b/5th Sem/Java/21BCS8129-Vivek Kumar Worksheet - 7.docx
@@ -173,6 +173,7 @@
               </w:rPr>
             </w:pPr>
             <w:proofErr w:type="spellStart"/>
+            <w:proofErr w:type="gramStart"/>
             <w:r>
               <w:rPr>
                 <w:b/>
@@ -189,6 +190,7 @@
               <w:t>No</w:t>
             </w:r>
             <w:proofErr w:type="spellEnd"/>
+            <w:proofErr w:type="gramEnd"/>
           </w:p>
         </w:tc>
         <w:tc>
@@ -979,10 +981,12 @@
               <w:t xml:space="preserve">Create </w:t>
             </w:r>
             <w:proofErr w:type="spellStart"/>
+            <w:proofErr w:type="gramStart"/>
             <w:r>
               <w:t>a</w:t>
             </w:r>
             <w:proofErr w:type="spellEnd"/>
+            <w:proofErr w:type="gramEnd"/>
             <w:r>
               <w:t xml:space="preserve"> application to calculate interest for FDs, RDs based on certain conditions using inheritance.</w:t>
             </w:r>
@@ -1663,7 +1667,15 @@
               </w:rPr>
             </w:pPr>
             <w:r>
-              <w:t>Create a menu based Java application with the following options.1.Add an Employee2.Display All3.Exit If option 1 is selected, the application should gather details of the employee like employee name, employee id, designation and salary and store it in a file. If option 2 is selected, the application should display all the employee details. If option 3 is selected the application should exit.</w:t>
+              <w:t>Create a menu based Java application with the following options.</w:t>
+            </w:r>
+            <w:proofErr w:type="gramStart"/>
+            <w:r>
+              <w:t>1.Add</w:t>
+            </w:r>
+            <w:proofErr w:type="gramEnd"/>
+            <w:r>
+              <w:t xml:space="preserve"> an Employee2.Display All3.Exit If option 1 is selected, the application should gather details of the employee like employee name, employee id, designation and salary and store it in a file. If option 2 is selected, the application should display all the employee details. If option 3 is selected the application should exit.</w:t>
             </w:r>
           </w:p>
         </w:tc>
@@ -3536,6 +3548,7 @@
         <w:t xml:space="preserve">import </w:t>
       </w:r>
       <w:proofErr w:type="spellStart"/>
+      <w:proofErr w:type="gramStart"/>
       <w:r>
         <w:rPr>
           <w:rFonts w:eastAsiaTheme="minorHAnsi"/>
@@ -3546,6 +3559,7 @@
         <w:t>java.io.File</w:t>
       </w:r>
       <w:proofErr w:type="spellEnd"/>
+      <w:proofErr w:type="gramEnd"/>
       <w:r>
         <w:rPr>
           <w:rFonts w:eastAsiaTheme="minorHAnsi"/>
@@ -3575,6 +3589,7 @@
         <w:t xml:space="preserve">import </w:t>
       </w:r>
       <w:proofErr w:type="spellStart"/>
+      <w:proofErr w:type="gramStart"/>
       <w:r>
         <w:rPr>
           <w:rFonts w:eastAsiaTheme="minorHAnsi"/>
@@ -3585,6 +3600,7 @@
         <w:t>java.io.FileInputStream</w:t>
       </w:r>
       <w:proofErr w:type="spellEnd"/>
+      <w:proofErr w:type="gramEnd"/>
       <w:r>
         <w:rPr>
           <w:rFonts w:eastAsiaTheme="minorHAnsi"/>
@@ -3614,6 +3630,7 @@
         <w:t xml:space="preserve">import </w:t>
       </w:r>
       <w:proofErr w:type="spellStart"/>
+      <w:proofErr w:type="gramStart"/>
       <w:r>
         <w:rPr>
           <w:rFonts w:eastAsiaTheme="minorHAnsi"/>
@@ -3624,6 +3641,7 @@
         <w:t>java.io.FileOutputStream</w:t>
       </w:r>
       <w:proofErr w:type="spellEnd"/>
+      <w:proofErr w:type="gramEnd"/>
       <w:r>
         <w:rPr>
           <w:rFonts w:eastAsiaTheme="minorHAnsi"/>
@@ -3653,6 +3671,7 @@
         <w:t xml:space="preserve">import </w:t>
       </w:r>
       <w:proofErr w:type="spellStart"/>
+      <w:proofErr w:type="gramStart"/>
       <w:r>
         <w:rPr>
           <w:rFonts w:eastAsiaTheme="minorHAnsi"/>
@@ -3663,6 +3682,7 @@
         <w:t>java.io.IOException</w:t>
       </w:r>
       <w:proofErr w:type="spellEnd"/>
+      <w:proofErr w:type="gramEnd"/>
       <w:r>
         <w:rPr>
           <w:rFonts w:eastAsiaTheme="minorHAnsi"/>
@@ -3692,6 +3712,7 @@
         <w:t xml:space="preserve">import </w:t>
       </w:r>
       <w:proofErr w:type="spellStart"/>
+      <w:proofErr w:type="gramStart"/>
       <w:r>
         <w:rPr>
           <w:rFonts w:eastAsiaTheme="minorHAnsi"/>
@@ -3702,6 +3723,7 @@
         <w:t>java.io.ObjectInputStream</w:t>
       </w:r>
       <w:proofErr w:type="spellEnd"/>
+      <w:proofErr w:type="gramEnd"/>
       <w:r>
         <w:rPr>
           <w:rFonts w:eastAsiaTheme="minorHAnsi"/>
@@ -3731,6 +3753,7 @@
         <w:t xml:space="preserve">import </w:t>
       </w:r>
       <w:proofErr w:type="spellStart"/>
+      <w:proofErr w:type="gramStart"/>
       <w:r>
         <w:rPr>
           <w:rFonts w:eastAsiaTheme="minorHAnsi"/>
@@ -3741,6 +3764,7 @@
         <w:t>java.io.ObjectOutputStream</w:t>
       </w:r>
       <w:proofErr w:type="spellEnd"/>
+      <w:proofErr w:type="gramEnd"/>
       <w:r>
         <w:rPr>
           <w:rFonts w:eastAsiaTheme="minorHAnsi"/>
@@ -3770,6 +3794,7 @@
         <w:t xml:space="preserve">import </w:t>
       </w:r>
       <w:proofErr w:type="spellStart"/>
+      <w:proofErr w:type="gramStart"/>
       <w:r>
         <w:rPr>
           <w:rFonts w:eastAsiaTheme="minorHAnsi"/>
@@ -3780,6 +3805,7 @@
         <w:t>java.io.Serializable</w:t>
       </w:r>
       <w:proofErr w:type="spellEnd"/>
+      <w:proofErr w:type="gramEnd"/>
       <w:r>
         <w:rPr>
           <w:rFonts w:eastAsiaTheme="minorHAnsi"/>
@@ -3809,14 +3835,25 @@
         <w:t xml:space="preserve">import </w:t>
       </w:r>
       <w:proofErr w:type="spellStart"/>
-      <w:r>
-        <w:rPr>
-          <w:rFonts w:eastAsiaTheme="minorHAnsi"/>
-          <w:sz w:val="24"/>
-          <w:szCs w:val="24"/>
-          <w:lang w:val="en-IN"/>
-        </w:rPr>
-        <w:t>java.util.ArrayList</w:t>
+      <w:proofErr w:type="gramStart"/>
+      <w:r>
+        <w:rPr>
+          <w:rFonts w:eastAsiaTheme="minorHAnsi"/>
+          <w:sz w:val="24"/>
+          <w:szCs w:val="24"/>
+          <w:lang w:val="en-IN"/>
+        </w:rPr>
+        <w:t>java.util</w:t>
+      </w:r>
+      <w:proofErr w:type="gramEnd"/>
+      <w:r>
+        <w:rPr>
+          <w:rFonts w:eastAsiaTheme="minorHAnsi"/>
+          <w:sz w:val="24"/>
+          <w:szCs w:val="24"/>
+          <w:lang w:val="en-IN"/>
+        </w:rPr>
+        <w:t>.ArrayList</w:t>
       </w:r>
       <w:proofErr w:type="spellEnd"/>
       <w:r>
@@ -3848,14 +3885,25 @@
         <w:t xml:space="preserve">import </w:t>
       </w:r>
       <w:proofErr w:type="spellStart"/>
-      <w:r>
-        <w:rPr>
-          <w:rFonts w:eastAsiaTheme="minorHAnsi"/>
-          <w:sz w:val="24"/>
-          <w:szCs w:val="24"/>
-          <w:lang w:val="en-IN"/>
-        </w:rPr>
-        <w:t>java.util.Scanner</w:t>
+      <w:proofErr w:type="gramStart"/>
+      <w:r>
+        <w:rPr>
+          <w:rFonts w:eastAsiaTheme="minorHAnsi"/>
+          <w:sz w:val="24"/>
+          <w:szCs w:val="24"/>
+          <w:lang w:val="en-IN"/>
+        </w:rPr>
+        <w:t>java.util</w:t>
+      </w:r>
+      <w:proofErr w:type="gramEnd"/>
+      <w:r>
+        <w:rPr>
+          <w:rFonts w:eastAsiaTheme="minorHAnsi"/>
+          <w:sz w:val="24"/>
+          <w:szCs w:val="24"/>
+          <w:lang w:val="en-IN"/>
+        </w:rPr>
+        <w:t>.Scanner</w:t>
       </w:r>
       <w:proofErr w:type="spellEnd"/>
       <w:r>
@@ -4077,8 +4125,19 @@
           <w:szCs w:val="24"/>
           <w:lang w:val="en-IN"/>
         </w:rPr>
-        <w:t xml:space="preserve">  public Employee(</w:t>
-      </w:r>
+        <w:t xml:space="preserve">  public </w:t>
+      </w:r>
+      <w:proofErr w:type="gramStart"/>
+      <w:r>
+        <w:rPr>
+          <w:rFonts w:eastAsiaTheme="minorHAnsi"/>
+          <w:sz w:val="24"/>
+          <w:szCs w:val="24"/>
+          <w:lang w:val="en-IN"/>
+        </w:rPr>
+        <w:t>Employee(</w:t>
+      </w:r>
+      <w:proofErr w:type="gramEnd"/>
     </w:p>
     <w:p>
       <w:pPr>
@@ -4283,6 +4342,7 @@
         <w:t xml:space="preserve">    </w:t>
       </w:r>
       <w:proofErr w:type="spellStart"/>
+      <w:proofErr w:type="gramStart"/>
       <w:r>
         <w:rPr>
           <w:rFonts w:eastAsiaTheme="minorHAnsi"/>
@@ -4293,6 +4353,7 @@
         <w:t>this.salary</w:t>
       </w:r>
       <w:proofErr w:type="spellEnd"/>
+      <w:proofErr w:type="gramEnd"/>
       <w:r>
         <w:rPr>
           <w:rFonts w:eastAsiaTheme="minorHAnsi"/>
@@ -4322,14 +4383,25 @@
         <w:t xml:space="preserve">    </w:t>
       </w:r>
       <w:proofErr w:type="spellStart"/>
-      <w:r>
-        <w:rPr>
-          <w:rFonts w:eastAsiaTheme="minorHAnsi"/>
-          <w:sz w:val="24"/>
-          <w:szCs w:val="24"/>
-          <w:lang w:val="en-IN"/>
-        </w:rPr>
-        <w:t>this.contact_no</w:t>
+      <w:proofErr w:type="gramStart"/>
+      <w:r>
+        <w:rPr>
+          <w:rFonts w:eastAsiaTheme="minorHAnsi"/>
+          <w:sz w:val="24"/>
+          <w:szCs w:val="24"/>
+          <w:lang w:val="en-IN"/>
+        </w:rPr>
+        <w:t>this.contact</w:t>
+      </w:r>
+      <w:proofErr w:type="gramEnd"/>
+      <w:r>
+        <w:rPr>
+          <w:rFonts w:eastAsiaTheme="minorHAnsi"/>
+          <w:sz w:val="24"/>
+          <w:szCs w:val="24"/>
+          <w:lang w:val="en-IN"/>
+        </w:rPr>
+        <w:t>_no</w:t>
       </w:r>
       <w:proofErr w:type="spellEnd"/>
       <w:r>
@@ -4381,14 +4453,25 @@
         <w:t xml:space="preserve">    </w:t>
       </w:r>
       <w:proofErr w:type="spellStart"/>
-      <w:r>
-        <w:rPr>
-          <w:rFonts w:eastAsiaTheme="minorHAnsi"/>
-          <w:sz w:val="24"/>
-          <w:szCs w:val="24"/>
-          <w:lang w:val="en-IN"/>
-        </w:rPr>
-        <w:t>this.email_id</w:t>
+      <w:proofErr w:type="gramStart"/>
+      <w:r>
+        <w:rPr>
+          <w:rFonts w:eastAsiaTheme="minorHAnsi"/>
+          <w:sz w:val="24"/>
+          <w:szCs w:val="24"/>
+          <w:lang w:val="en-IN"/>
+        </w:rPr>
+        <w:t>this.email</w:t>
+      </w:r>
+      <w:proofErr w:type="gramEnd"/>
+      <w:r>
+        <w:rPr>
+          <w:rFonts w:eastAsiaTheme="minorHAnsi"/>
+          <w:sz w:val="24"/>
+          <w:szCs w:val="24"/>
+          <w:lang w:val="en-IN"/>
+        </w:rPr>
+        <w:t>_id</w:t>
       </w:r>
       <w:proofErr w:type="spellEnd"/>
       <w:r>
@@ -4469,6 +4552,7 @@
         <w:t xml:space="preserve">  public String </w:t>
       </w:r>
       <w:proofErr w:type="spellStart"/>
+      <w:proofErr w:type="gramStart"/>
       <w:r>
         <w:rPr>
           <w:rFonts w:eastAsiaTheme="minorHAnsi"/>
@@ -4486,7 +4570,17 @@
           <w:szCs w:val="24"/>
           <w:lang w:val="en-IN"/>
         </w:rPr>
-        <w:t>() {</w:t>
+        <w:t>(</w:t>
+      </w:r>
+      <w:proofErr w:type="gramEnd"/>
+      <w:r>
+        <w:rPr>
+          <w:rFonts w:eastAsiaTheme="minorHAnsi"/>
+          <w:sz w:val="24"/>
+          <w:szCs w:val="24"/>
+          <w:lang w:val="en-IN"/>
+        </w:rPr>
+        <w:t>) {</w:t>
       </w:r>
     </w:p>
     <w:p>
@@ -4524,7 +4618,27 @@
           <w:szCs w:val="24"/>
           <w:lang w:val="en-IN"/>
         </w:rPr>
-        <w:t xml:space="preserve">      "Employee Details :\n" +</w:t>
+        <w:t xml:space="preserve">      "Employee </w:t>
+      </w:r>
+      <w:proofErr w:type="gramStart"/>
+      <w:r>
+        <w:rPr>
+          <w:rFonts w:eastAsiaTheme="minorHAnsi"/>
+          <w:sz w:val="24"/>
+          <w:szCs w:val="24"/>
+          <w:lang w:val="en-IN"/>
+        </w:rPr>
+        <w:t>Details :</w:t>
+      </w:r>
+      <w:proofErr w:type="gramEnd"/>
+      <w:r>
+        <w:rPr>
+          <w:rFonts w:eastAsiaTheme="minorHAnsi"/>
+          <w:sz w:val="24"/>
+          <w:szCs w:val="24"/>
+          <w:lang w:val="en-IN"/>
+        </w:rPr>
+        <w:t>\n" +</w:t>
       </w:r>
     </w:p>
     <w:p>
@@ -4641,6 +4755,7 @@
         <w:t xml:space="preserve">      </w:t>
       </w:r>
       <w:proofErr w:type="spellStart"/>
+      <w:proofErr w:type="gramStart"/>
       <w:r>
         <w:rPr>
           <w:rFonts w:eastAsiaTheme="minorHAnsi"/>
@@ -4651,6 +4766,7 @@
         <w:t>this.salary</w:t>
       </w:r>
       <w:proofErr w:type="spellEnd"/>
+      <w:proofErr w:type="gramEnd"/>
       <w:r>
         <w:rPr>
           <w:rFonts w:eastAsiaTheme="minorHAnsi"/>
@@ -4699,14 +4815,25 @@
         <w:t xml:space="preserve">      </w:t>
       </w:r>
       <w:proofErr w:type="spellStart"/>
-      <w:r>
-        <w:rPr>
-          <w:rFonts w:eastAsiaTheme="minorHAnsi"/>
-          <w:sz w:val="24"/>
-          <w:szCs w:val="24"/>
-          <w:lang w:val="en-IN"/>
-        </w:rPr>
-        <w:t>this.contact_no</w:t>
+      <w:proofErr w:type="gramStart"/>
+      <w:r>
+        <w:rPr>
+          <w:rFonts w:eastAsiaTheme="minorHAnsi"/>
+          <w:sz w:val="24"/>
+          <w:szCs w:val="24"/>
+          <w:lang w:val="en-IN"/>
+        </w:rPr>
+        <w:t>this.contact</w:t>
+      </w:r>
+      <w:proofErr w:type="gramEnd"/>
+      <w:r>
+        <w:rPr>
+          <w:rFonts w:eastAsiaTheme="minorHAnsi"/>
+          <w:sz w:val="24"/>
+          <w:szCs w:val="24"/>
+          <w:lang w:val="en-IN"/>
+        </w:rPr>
+        <w:t>_no</w:t>
       </w:r>
       <w:proofErr w:type="spellEnd"/>
       <w:r>
@@ -4757,14 +4884,25 @@
         <w:t xml:space="preserve">      </w:t>
       </w:r>
       <w:proofErr w:type="spellStart"/>
-      <w:r>
-        <w:rPr>
-          <w:rFonts w:eastAsiaTheme="minorHAnsi"/>
-          <w:sz w:val="24"/>
-          <w:szCs w:val="24"/>
-          <w:lang w:val="en-IN"/>
-        </w:rPr>
-        <w:t>this.email_id</w:t>
+      <w:proofErr w:type="gramStart"/>
+      <w:r>
+        <w:rPr>
+          <w:rFonts w:eastAsiaTheme="minorHAnsi"/>
+          <w:sz w:val="24"/>
+          <w:szCs w:val="24"/>
+          <w:lang w:val="en-IN"/>
+        </w:rPr>
+        <w:t>this.email</w:t>
+      </w:r>
+      <w:proofErr w:type="gramEnd"/>
+      <w:r>
+        <w:rPr>
+          <w:rFonts w:eastAsiaTheme="minorHAnsi"/>
+          <w:sz w:val="24"/>
+          <w:szCs w:val="24"/>
+          <w:lang w:val="en-IN"/>
+        </w:rPr>
+        <w:t>_id</w:t>
       </w:r>
       <w:proofErr w:type="spellEnd"/>
     </w:p>
@@ -4880,9 +5018,20 @@
           <w:szCs w:val="24"/>
           <w:lang w:val="en-IN"/>
         </w:rPr>
-        <w:t xml:space="preserve">  static void display(</w:t>
+        <w:t xml:space="preserve">  static void </w:t>
+      </w:r>
+      <w:proofErr w:type="gramStart"/>
+      <w:r>
+        <w:rPr>
+          <w:rFonts w:eastAsiaTheme="minorHAnsi"/>
+          <w:sz w:val="24"/>
+          <w:szCs w:val="24"/>
+          <w:lang w:val="en-IN"/>
+        </w:rPr>
+        <w:t>display(</w:t>
       </w:r>
       <w:proofErr w:type="spellStart"/>
+      <w:proofErr w:type="gramEnd"/>
       <w:r>
         <w:rPr>
           <w:rFonts w:eastAsiaTheme="minorHAnsi"/>
@@ -5112,7 +5261,27 @@
           <w:szCs w:val="24"/>
           <w:lang w:val="en-IN"/>
         </w:rPr>
-        <w:t xml:space="preserve">        "contact-no",</w:t>
+        <w:t xml:space="preserve">        "</w:t>
+      </w:r>
+      <w:proofErr w:type="gramStart"/>
+      <w:r>
+        <w:rPr>
+          <w:rFonts w:eastAsiaTheme="minorHAnsi"/>
+          <w:sz w:val="24"/>
+          <w:szCs w:val="24"/>
+          <w:lang w:val="en-IN"/>
+        </w:rPr>
+        <w:t>contact</w:t>
+      </w:r>
+      <w:proofErr w:type="gramEnd"/>
+      <w:r>
+        <w:rPr>
+          <w:rFonts w:eastAsiaTheme="minorHAnsi"/>
+          <w:sz w:val="24"/>
+          <w:szCs w:val="24"/>
+          <w:lang w:val="en-IN"/>
+        </w:rPr>
+        <w:t>-no",</w:t>
       </w:r>
     </w:p>
     <w:p>
@@ -5188,7 +5357,27 @@
           <w:szCs w:val="24"/>
           <w:lang w:val="en-IN"/>
         </w:rPr>
-        <w:t xml:space="preserve">    for (Employee e : al) {</w:t>
+        <w:t xml:space="preserve">    for (Employee </w:t>
+      </w:r>
+      <w:proofErr w:type="gramStart"/>
+      <w:r>
+        <w:rPr>
+          <w:rFonts w:eastAsiaTheme="minorHAnsi"/>
+          <w:sz w:val="24"/>
+          <w:szCs w:val="24"/>
+          <w:lang w:val="en-IN"/>
+        </w:rPr>
+        <w:t>e :</w:t>
+      </w:r>
+      <w:proofErr w:type="gramEnd"/>
+      <w:r>
+        <w:rPr>
+          <w:rFonts w:eastAsiaTheme="minorHAnsi"/>
+          <w:sz w:val="24"/>
+          <w:szCs w:val="24"/>
+          <w:lang w:val="en-IN"/>
+        </w:rPr>
+        <w:t xml:space="preserve"> al) {</w:t>
       </w:r>
     </w:p>
     <w:p>
@@ -5345,6 +5534,7 @@
         <w:t xml:space="preserve">          </w:t>
       </w:r>
       <w:proofErr w:type="spellStart"/>
+      <w:proofErr w:type="gramStart"/>
       <w:r>
         <w:rPr>
           <w:rFonts w:eastAsiaTheme="minorHAnsi"/>
@@ -5355,6 +5545,7 @@
         <w:t>e.salary</w:t>
       </w:r>
       <w:proofErr w:type="spellEnd"/>
+      <w:proofErr w:type="gramEnd"/>
       <w:r>
         <w:rPr>
           <w:rFonts w:eastAsiaTheme="minorHAnsi"/>
@@ -5385,14 +5576,25 @@
         <w:t xml:space="preserve">          </w:t>
       </w:r>
       <w:proofErr w:type="spellStart"/>
-      <w:r>
-        <w:rPr>
-          <w:rFonts w:eastAsiaTheme="minorHAnsi"/>
-          <w:sz w:val="24"/>
-          <w:szCs w:val="24"/>
-          <w:lang w:val="en-IN"/>
-        </w:rPr>
-        <w:t>e.contact_no</w:t>
+      <w:proofErr w:type="gramStart"/>
+      <w:r>
+        <w:rPr>
+          <w:rFonts w:eastAsiaTheme="minorHAnsi"/>
+          <w:sz w:val="24"/>
+          <w:szCs w:val="24"/>
+          <w:lang w:val="en-IN"/>
+        </w:rPr>
+        <w:t>e.contact</w:t>
+      </w:r>
+      <w:proofErr w:type="gramEnd"/>
+      <w:r>
+        <w:rPr>
+          <w:rFonts w:eastAsiaTheme="minorHAnsi"/>
+          <w:sz w:val="24"/>
+          <w:szCs w:val="24"/>
+          <w:lang w:val="en-IN"/>
+        </w:rPr>
+        <w:t>_no</w:t>
       </w:r>
       <w:proofErr w:type="spellEnd"/>
       <w:r>
@@ -5424,14 +5626,25 @@
         <w:t xml:space="preserve">          </w:t>
       </w:r>
       <w:proofErr w:type="spellStart"/>
-      <w:r>
-        <w:rPr>
-          <w:rFonts w:eastAsiaTheme="minorHAnsi"/>
-          <w:sz w:val="24"/>
-          <w:szCs w:val="24"/>
-          <w:lang w:val="en-IN"/>
-        </w:rPr>
-        <w:t>e.email_id</w:t>
+      <w:proofErr w:type="gramStart"/>
+      <w:r>
+        <w:rPr>
+          <w:rFonts w:eastAsiaTheme="minorHAnsi"/>
+          <w:sz w:val="24"/>
+          <w:szCs w:val="24"/>
+          <w:lang w:val="en-IN"/>
+        </w:rPr>
+        <w:t>e.email</w:t>
+      </w:r>
+      <w:proofErr w:type="gramEnd"/>
+      <w:r>
+        <w:rPr>
+          <w:rFonts w:eastAsiaTheme="minorHAnsi"/>
+          <w:sz w:val="24"/>
+          <w:szCs w:val="24"/>
+          <w:lang w:val="en-IN"/>
+        </w:rPr>
+        <w:t>_id</w:t>
       </w:r>
       <w:proofErr w:type="spellEnd"/>
     </w:p>
@@ -5556,7 +5769,27 @@
           <w:szCs w:val="24"/>
           <w:lang w:val="en-IN"/>
         </w:rPr>
-        <w:t xml:space="preserve">  public static void main(String[] </w:t>
+        <w:t xml:space="preserve">  public static void </w:t>
+      </w:r>
+      <w:proofErr w:type="gramStart"/>
+      <w:r>
+        <w:rPr>
+          <w:rFonts w:eastAsiaTheme="minorHAnsi"/>
+          <w:sz w:val="24"/>
+          <w:szCs w:val="24"/>
+          <w:lang w:val="en-IN"/>
+        </w:rPr>
+        <w:t>main(</w:t>
+      </w:r>
+      <w:proofErr w:type="gramEnd"/>
+      <w:r>
+        <w:rPr>
+          <w:rFonts w:eastAsiaTheme="minorHAnsi"/>
+          <w:sz w:val="24"/>
+          <w:szCs w:val="24"/>
+          <w:lang w:val="en-IN"/>
+        </w:rPr>
+        <w:t xml:space="preserve">String[] </w:t>
       </w:r>
       <w:proofErr w:type="spellStart"/>
       <w:r>
@@ -5760,7 +5993,27 @@
           <w:szCs w:val="24"/>
           <w:lang w:val="en-IN"/>
         </w:rPr>
-        <w:t xml:space="preserve"> = new Scanner(System.in);</w:t>
+        <w:t xml:space="preserve"> = new </w:t>
+      </w:r>
+      <w:proofErr w:type="gramStart"/>
+      <w:r>
+        <w:rPr>
+          <w:rFonts w:eastAsiaTheme="minorHAnsi"/>
+          <w:sz w:val="24"/>
+          <w:szCs w:val="24"/>
+          <w:lang w:val="en-IN"/>
+        </w:rPr>
+        <w:t>Scanner(</w:t>
+      </w:r>
+      <w:proofErr w:type="gramEnd"/>
+      <w:r>
+        <w:rPr>
+          <w:rFonts w:eastAsiaTheme="minorHAnsi"/>
+          <w:sz w:val="24"/>
+          <w:szCs w:val="24"/>
+          <w:lang w:val="en-IN"/>
+        </w:rPr>
+        <w:t>System.in);</w:t>
       </w:r>
     </w:p>
     <w:p>
@@ -5819,7 +6072,27 @@
           <w:szCs w:val="24"/>
           <w:lang w:val="en-IN"/>
         </w:rPr>
-        <w:t>&lt;Employee&gt;();</w:t>
+        <w:t>&lt;Employee</w:t>
+      </w:r>
+      <w:proofErr w:type="gramStart"/>
+      <w:r>
+        <w:rPr>
+          <w:rFonts w:eastAsiaTheme="minorHAnsi"/>
+          <w:sz w:val="24"/>
+          <w:szCs w:val="24"/>
+          <w:lang w:val="en-IN"/>
+        </w:rPr>
+        <w:t>&gt;(</w:t>
+      </w:r>
+      <w:proofErr w:type="gramEnd"/>
+      <w:r>
+        <w:rPr>
+          <w:rFonts w:eastAsiaTheme="minorHAnsi"/>
+          <w:sz w:val="24"/>
+          <w:szCs w:val="24"/>
+          <w:lang w:val="en-IN"/>
+        </w:rPr>
+        <w:t>);</w:t>
       </w:r>
     </w:p>
     <w:p>
@@ -6141,8 +6414,19 @@
           <w:szCs w:val="24"/>
           <w:lang w:val="en-IN"/>
         </w:rPr>
-        <w:t xml:space="preserve">        new File(</w:t>
-      </w:r>
+        <w:t xml:space="preserve">        new </w:t>
+      </w:r>
+      <w:proofErr w:type="gramStart"/>
+      <w:r>
+        <w:rPr>
+          <w:rFonts w:eastAsiaTheme="minorHAnsi"/>
+          <w:sz w:val="24"/>
+          <w:szCs w:val="24"/>
+          <w:lang w:val="en-IN"/>
+        </w:rPr>
+        <w:t>File(</w:t>
+      </w:r>
+      <w:proofErr w:type="gramEnd"/>
     </w:p>
     <w:p>
       <w:pPr>
@@ -6241,6 +6525,7 @@
         <w:t xml:space="preserve">      if (</w:t>
       </w:r>
       <w:proofErr w:type="spellStart"/>
+      <w:proofErr w:type="gramStart"/>
       <w:r>
         <w:rPr>
           <w:rFonts w:eastAsiaTheme="minorHAnsi"/>
@@ -6251,6 +6536,7 @@
         <w:t>f.exists</w:t>
       </w:r>
       <w:proofErr w:type="spellEnd"/>
+      <w:proofErr w:type="gramEnd"/>
       <w:r>
         <w:rPr>
           <w:rFonts w:eastAsiaTheme="minorHAnsi"/>
@@ -6438,6 +6724,7 @@
         <w:t xml:space="preserve">&lt;Employee&gt;) </w:t>
       </w:r>
       <w:proofErr w:type="spellStart"/>
+      <w:proofErr w:type="gramStart"/>
       <w:r>
         <w:rPr>
           <w:rFonts w:eastAsiaTheme="minorHAnsi"/>
@@ -6448,6 +6735,7 @@
         <w:t>ois.readObject</w:t>
       </w:r>
       <w:proofErr w:type="spellEnd"/>
+      <w:proofErr w:type="gramEnd"/>
       <w:r>
         <w:rPr>
           <w:rFonts w:eastAsiaTheme="minorHAnsi"/>
@@ -6879,7 +7167,27 @@
           <w:szCs w:val="24"/>
           <w:lang w:val="en-IN"/>
         </w:rPr>
-        <w:t>("Enter your choice : ");</w:t>
+        <w:t xml:space="preserve">("Enter your </w:t>
+      </w:r>
+      <w:proofErr w:type="gramStart"/>
+      <w:r>
+        <w:rPr>
+          <w:rFonts w:eastAsiaTheme="minorHAnsi"/>
+          <w:sz w:val="24"/>
+          <w:szCs w:val="24"/>
+          <w:lang w:val="en-IN"/>
+        </w:rPr>
+        <w:t>choice :</w:t>
+      </w:r>
+      <w:proofErr w:type="gramEnd"/>
+      <w:r>
+        <w:rPr>
+          <w:rFonts w:eastAsiaTheme="minorHAnsi"/>
+          <w:sz w:val="24"/>
+          <w:szCs w:val="24"/>
+          <w:lang w:val="en-IN"/>
+        </w:rPr>
+        <w:t xml:space="preserve"> ");</w:t>
       </w:r>
     </w:p>
     <w:p>
@@ -6921,6 +7229,7 @@
         <w:t xml:space="preserve"> = </w:t>
       </w:r>
       <w:proofErr w:type="spellStart"/>
+      <w:proofErr w:type="gramStart"/>
       <w:r>
         <w:rPr>
           <w:rFonts w:eastAsiaTheme="minorHAnsi"/>
@@ -6931,6 +7240,7 @@
         <w:t>sc.nextInt</w:t>
       </w:r>
       <w:proofErr w:type="spellEnd"/>
+      <w:proofErr w:type="gramEnd"/>
       <w:r>
         <w:rPr>
           <w:rFonts w:eastAsiaTheme="minorHAnsi"/>
@@ -7104,7 +7414,27 @@
           <w:szCs w:val="24"/>
           <w:lang w:val="en-IN"/>
         </w:rPr>
-        <w:t>("Enter ID :");</w:t>
+        <w:t xml:space="preserve">("Enter </w:t>
+      </w:r>
+      <w:proofErr w:type="gramStart"/>
+      <w:r>
+        <w:rPr>
+          <w:rFonts w:eastAsiaTheme="minorHAnsi"/>
+          <w:sz w:val="24"/>
+          <w:szCs w:val="24"/>
+          <w:lang w:val="en-IN"/>
+        </w:rPr>
+        <w:t>ID :</w:t>
+      </w:r>
+      <w:proofErr w:type="gramEnd"/>
+      <w:r>
+        <w:rPr>
+          <w:rFonts w:eastAsiaTheme="minorHAnsi"/>
+          <w:sz w:val="24"/>
+          <w:szCs w:val="24"/>
+          <w:lang w:val="en-IN"/>
+        </w:rPr>
+        <w:t>");</w:t>
       </w:r>
     </w:p>
     <w:p>
@@ -7126,6 +7456,7 @@
         <w:t xml:space="preserve">          id = </w:t>
       </w:r>
       <w:proofErr w:type="spellStart"/>
+      <w:proofErr w:type="gramStart"/>
       <w:r>
         <w:rPr>
           <w:rFonts w:eastAsiaTheme="minorHAnsi"/>
@@ -7136,6 +7467,7 @@
         <w:t>sc.nextInt</w:t>
       </w:r>
       <w:proofErr w:type="spellEnd"/>
+      <w:proofErr w:type="gramEnd"/>
       <w:r>
         <w:rPr>
           <w:rFonts w:eastAsiaTheme="minorHAnsi"/>
@@ -7182,7 +7514,27 @@
           <w:szCs w:val="24"/>
           <w:lang w:val="en-IN"/>
         </w:rPr>
-        <w:t>("Enter Name :");</w:t>
+        <w:t xml:space="preserve">("Enter </w:t>
+      </w:r>
+      <w:proofErr w:type="gramStart"/>
+      <w:r>
+        <w:rPr>
+          <w:rFonts w:eastAsiaTheme="minorHAnsi"/>
+          <w:sz w:val="24"/>
+          <w:szCs w:val="24"/>
+          <w:lang w:val="en-IN"/>
+        </w:rPr>
+        <w:t>Name :</w:t>
+      </w:r>
+      <w:proofErr w:type="gramEnd"/>
+      <w:r>
+        <w:rPr>
+          <w:rFonts w:eastAsiaTheme="minorHAnsi"/>
+          <w:sz w:val="24"/>
+          <w:szCs w:val="24"/>
+          <w:lang w:val="en-IN"/>
+        </w:rPr>
+        <w:t>");</w:t>
       </w:r>
     </w:p>
     <w:p>
@@ -7204,6 +7556,7 @@
         <w:t xml:space="preserve">          name = </w:t>
       </w:r>
       <w:proofErr w:type="spellStart"/>
+      <w:proofErr w:type="gramStart"/>
       <w:r>
         <w:rPr>
           <w:rFonts w:eastAsiaTheme="minorHAnsi"/>
@@ -7214,6 +7567,7 @@
         <w:t>sc.next</w:t>
       </w:r>
       <w:proofErr w:type="spellEnd"/>
+      <w:proofErr w:type="gramEnd"/>
       <w:r>
         <w:rPr>
           <w:rFonts w:eastAsiaTheme="minorHAnsi"/>
@@ -7260,7 +7614,27 @@
           <w:szCs w:val="24"/>
           <w:lang w:val="en-IN"/>
         </w:rPr>
-        <w:t>("Enter Salary :");</w:t>
+        <w:t xml:space="preserve">("Enter </w:t>
+      </w:r>
+      <w:proofErr w:type="gramStart"/>
+      <w:r>
+        <w:rPr>
+          <w:rFonts w:eastAsiaTheme="minorHAnsi"/>
+          <w:sz w:val="24"/>
+          <w:szCs w:val="24"/>
+          <w:lang w:val="en-IN"/>
+        </w:rPr>
+        <w:t>Salary :</w:t>
+      </w:r>
+      <w:proofErr w:type="gramEnd"/>
+      <w:r>
+        <w:rPr>
+          <w:rFonts w:eastAsiaTheme="minorHAnsi"/>
+          <w:sz w:val="24"/>
+          <w:szCs w:val="24"/>
+          <w:lang w:val="en-IN"/>
+        </w:rPr>
+        <w:t>");</w:t>
       </w:r>
     </w:p>
     <w:p>
@@ -7282,6 +7656,7 @@
         <w:t xml:space="preserve">          salary = </w:t>
       </w:r>
       <w:proofErr w:type="spellStart"/>
+      <w:proofErr w:type="gramStart"/>
       <w:r>
         <w:rPr>
           <w:rFonts w:eastAsiaTheme="minorHAnsi"/>
@@ -7292,6 +7667,7 @@
         <w:t>sc.nextFloat</w:t>
       </w:r>
       <w:proofErr w:type="spellEnd"/>
+      <w:proofErr w:type="gramEnd"/>
       <w:r>
         <w:rPr>
           <w:rFonts w:eastAsiaTheme="minorHAnsi"/>
@@ -7338,7 +7714,27 @@
           <w:szCs w:val="24"/>
           <w:lang w:val="en-IN"/>
         </w:rPr>
-        <w:t>("Enter Contact No :");</w:t>
+        <w:t xml:space="preserve">("Enter Contact </w:t>
+      </w:r>
+      <w:proofErr w:type="gramStart"/>
+      <w:r>
+        <w:rPr>
+          <w:rFonts w:eastAsiaTheme="minorHAnsi"/>
+          <w:sz w:val="24"/>
+          <w:szCs w:val="24"/>
+          <w:lang w:val="en-IN"/>
+        </w:rPr>
+        <w:t>No :</w:t>
+      </w:r>
+      <w:proofErr w:type="gramEnd"/>
+      <w:r>
+        <w:rPr>
+          <w:rFonts w:eastAsiaTheme="minorHAnsi"/>
+          <w:sz w:val="24"/>
+          <w:szCs w:val="24"/>
+          <w:lang w:val="en-IN"/>
+        </w:rPr>
+        <w:t>");</w:t>
       </w:r>
     </w:p>
     <w:p>
@@ -7380,6 +7776,7 @@
         <w:t xml:space="preserve"> = </w:t>
       </w:r>
       <w:proofErr w:type="spellStart"/>
+      <w:proofErr w:type="gramStart"/>
       <w:r>
         <w:rPr>
           <w:rFonts w:eastAsiaTheme="minorHAnsi"/>
@@ -7390,6 +7787,7 @@
         <w:t>sc.nextLong</w:t>
       </w:r>
       <w:proofErr w:type="spellEnd"/>
+      <w:proofErr w:type="gramEnd"/>
       <w:r>
         <w:rPr>
           <w:rFonts w:eastAsiaTheme="minorHAnsi"/>
@@ -7436,7 +7834,27 @@
           <w:szCs w:val="24"/>
           <w:lang w:val="en-IN"/>
         </w:rPr>
-        <w:t>("Enter Email-ID :");</w:t>
+        <w:t>("Enter Email-</w:t>
+      </w:r>
+      <w:proofErr w:type="gramStart"/>
+      <w:r>
+        <w:rPr>
+          <w:rFonts w:eastAsiaTheme="minorHAnsi"/>
+          <w:sz w:val="24"/>
+          <w:szCs w:val="24"/>
+          <w:lang w:val="en-IN"/>
+        </w:rPr>
+        <w:t>ID :</w:t>
+      </w:r>
+      <w:proofErr w:type="gramEnd"/>
+      <w:r>
+        <w:rPr>
+          <w:rFonts w:eastAsiaTheme="minorHAnsi"/>
+          <w:sz w:val="24"/>
+          <w:szCs w:val="24"/>
+          <w:lang w:val="en-IN"/>
+        </w:rPr>
+        <w:t>");</w:t>
       </w:r>
     </w:p>
     <w:p>
@@ -7478,6 +7896,7 @@
         <w:t xml:space="preserve"> = </w:t>
       </w:r>
       <w:proofErr w:type="spellStart"/>
+      <w:proofErr w:type="gramStart"/>
       <w:r>
         <w:rPr>
           <w:rFonts w:eastAsiaTheme="minorHAnsi"/>
@@ -7488,6 +7907,7 @@
         <w:t>sc.next</w:t>
       </w:r>
       <w:proofErr w:type="spellEnd"/>
+      <w:proofErr w:type="gramEnd"/>
       <w:r>
         <w:rPr>
           <w:rFonts w:eastAsiaTheme="minorHAnsi"/>
@@ -7517,6 +7937,7 @@
         <w:t xml:space="preserve">          </w:t>
       </w:r>
       <w:proofErr w:type="spellStart"/>
+      <w:proofErr w:type="gramStart"/>
       <w:r>
         <w:rPr>
           <w:rFonts w:eastAsiaTheme="minorHAnsi"/>
@@ -7534,7 +7955,17 @@
           <w:szCs w:val="24"/>
           <w:lang w:val="en-IN"/>
         </w:rPr>
-        <w:t xml:space="preserve">(new Employee(id, name, salary, </w:t>
+        <w:t>(</w:t>
+      </w:r>
+      <w:proofErr w:type="gramEnd"/>
+      <w:r>
+        <w:rPr>
+          <w:rFonts w:eastAsiaTheme="minorHAnsi"/>
+          <w:sz w:val="24"/>
+          <w:szCs w:val="24"/>
+          <w:lang w:val="en-IN"/>
+        </w:rPr>
+        <w:t xml:space="preserve">new Employee(id, name, salary, </w:t>
       </w:r>
       <w:proofErr w:type="spellStart"/>
       <w:r>
@@ -7670,7 +8101,27 @@
           <w:szCs w:val="24"/>
           <w:lang w:val="en-IN"/>
         </w:rPr>
-        <w:t>("Enter the Employee ID to search :");</w:t>
+        <w:t xml:space="preserve">("Enter the Employee ID to </w:t>
+      </w:r>
+      <w:proofErr w:type="gramStart"/>
+      <w:r>
+        <w:rPr>
+          <w:rFonts w:eastAsiaTheme="minorHAnsi"/>
+          <w:sz w:val="24"/>
+          <w:szCs w:val="24"/>
+          <w:lang w:val="en-IN"/>
+        </w:rPr>
+        <w:t>search :</w:t>
+      </w:r>
+      <w:proofErr w:type="gramEnd"/>
+      <w:r>
+        <w:rPr>
+          <w:rFonts w:eastAsiaTheme="minorHAnsi"/>
+          <w:sz w:val="24"/>
+          <w:szCs w:val="24"/>
+          <w:lang w:val="en-IN"/>
+        </w:rPr>
+        <w:t>");</w:t>
       </w:r>
     </w:p>
     <w:p>
@@ -7692,6 +8143,7 @@
         <w:t xml:space="preserve">          id = </w:t>
       </w:r>
       <w:proofErr w:type="spellStart"/>
+      <w:proofErr w:type="gramStart"/>
       <w:r>
         <w:rPr>
           <w:rFonts w:eastAsiaTheme="minorHAnsi"/>
@@ -7702,6 +8154,7 @@
         <w:t>sc.nextInt</w:t>
       </w:r>
       <w:proofErr w:type="spellEnd"/>
+      <w:proofErr w:type="gramEnd"/>
       <w:r>
         <w:rPr>
           <w:rFonts w:eastAsiaTheme="minorHAnsi"/>
@@ -7767,7 +8220,27 @@
           <w:szCs w:val="24"/>
           <w:lang w:val="en-IN"/>
         </w:rPr>
-        <w:t xml:space="preserve">          for (Employee e : al) {</w:t>
+        <w:t xml:space="preserve">          for (Employee </w:t>
+      </w:r>
+      <w:proofErr w:type="gramStart"/>
+      <w:r>
+        <w:rPr>
+          <w:rFonts w:eastAsiaTheme="minorHAnsi"/>
+          <w:sz w:val="24"/>
+          <w:szCs w:val="24"/>
+          <w:lang w:val="en-IN"/>
+        </w:rPr>
+        <w:t>e :</w:t>
+      </w:r>
+      <w:proofErr w:type="gramEnd"/>
+      <w:r>
+        <w:rPr>
+          <w:rFonts w:eastAsiaTheme="minorHAnsi"/>
+          <w:sz w:val="24"/>
+          <w:szCs w:val="24"/>
+          <w:lang w:val="en-IN"/>
+        </w:rPr>
+        <w:t xml:space="preserve"> al) {</w:t>
       </w:r>
     </w:p>
     <w:p>
@@ -8019,7 +8492,27 @@
           <w:szCs w:val="24"/>
           <w:lang w:val="en-IN"/>
         </w:rPr>
-        <w:t xml:space="preserve"> Details are not available, Please enter a valid ID!!"</w:t>
+        <w:t xml:space="preserve"> Details are not available, </w:t>
+      </w:r>
+      <w:proofErr w:type="gramStart"/>
+      <w:r>
+        <w:rPr>
+          <w:rFonts w:eastAsiaTheme="minorHAnsi"/>
+          <w:sz w:val="24"/>
+          <w:szCs w:val="24"/>
+          <w:lang w:val="en-IN"/>
+        </w:rPr>
+        <w:t>Please</w:t>
+      </w:r>
+      <w:proofErr w:type="gramEnd"/>
+      <w:r>
+        <w:rPr>
+          <w:rFonts w:eastAsiaTheme="minorHAnsi"/>
+          <w:sz w:val="24"/>
+          <w:szCs w:val="24"/>
+          <w:lang w:val="en-IN"/>
+        </w:rPr>
+        <w:t xml:space="preserve"> enter a valid ID!!"</w:t>
       </w:r>
     </w:p>
     <w:p>
@@ -8176,6 +8669,7 @@
         <w:t xml:space="preserve">          id = </w:t>
       </w:r>
       <w:proofErr w:type="spellStart"/>
+      <w:proofErr w:type="gramStart"/>
       <w:r>
         <w:rPr>
           <w:rFonts w:eastAsiaTheme="minorHAnsi"/>
@@ -8186,6 +8680,7 @@
         <w:t>sc.nextInt</w:t>
       </w:r>
       <w:proofErr w:type="spellEnd"/>
+      <w:proofErr w:type="gramEnd"/>
       <w:r>
         <w:rPr>
           <w:rFonts w:eastAsiaTheme="minorHAnsi"/>
@@ -8231,7 +8726,27 @@
           <w:szCs w:val="24"/>
           <w:lang w:val="en-IN"/>
         </w:rPr>
-        <w:t xml:space="preserve">          for (Employee e : al) {</w:t>
+        <w:t xml:space="preserve">          for (Employee </w:t>
+      </w:r>
+      <w:proofErr w:type="gramStart"/>
+      <w:r>
+        <w:rPr>
+          <w:rFonts w:eastAsiaTheme="minorHAnsi"/>
+          <w:sz w:val="24"/>
+          <w:szCs w:val="24"/>
+          <w:lang w:val="en-IN"/>
+        </w:rPr>
+        <w:t>e :</w:t>
+      </w:r>
+      <w:proofErr w:type="gramEnd"/>
+      <w:r>
+        <w:rPr>
+          <w:rFonts w:eastAsiaTheme="minorHAnsi"/>
+          <w:sz w:val="24"/>
+          <w:szCs w:val="24"/>
+          <w:lang w:val="en-IN"/>
+        </w:rPr>
+        <w:t xml:space="preserve"> al) {</w:t>
       </w:r>
     </w:p>
     <w:p>
@@ -8406,7 +8921,27 @@
           <w:szCs w:val="24"/>
           <w:lang w:val="en-IN"/>
         </w:rPr>
-        <w:t xml:space="preserve"> Employee Details :\n" +</w:t>
+        <w:t xml:space="preserve"> Employee </w:t>
+      </w:r>
+      <w:proofErr w:type="gramStart"/>
+      <w:r>
+        <w:rPr>
+          <w:rFonts w:eastAsiaTheme="minorHAnsi"/>
+          <w:sz w:val="24"/>
+          <w:szCs w:val="24"/>
+          <w:lang w:val="en-IN"/>
+        </w:rPr>
+        <w:t>Details :</w:t>
+      </w:r>
+      <w:proofErr w:type="gramEnd"/>
+      <w:r>
+        <w:rPr>
+          <w:rFonts w:eastAsiaTheme="minorHAnsi"/>
+          <w:sz w:val="24"/>
+          <w:szCs w:val="24"/>
+          <w:lang w:val="en-IN"/>
+        </w:rPr>
+        <w:t>\n" +</w:t>
       </w:r>
     </w:p>
     <w:p>
@@ -8578,7 +9113,27 @@
           <w:szCs w:val="24"/>
           <w:lang w:val="en-IN"/>
         </w:rPr>
-        <w:t>("Enter your choice : ");</w:t>
+        <w:t xml:space="preserve">("Enter your </w:t>
+      </w:r>
+      <w:proofErr w:type="gramStart"/>
+      <w:r>
+        <w:rPr>
+          <w:rFonts w:eastAsiaTheme="minorHAnsi"/>
+          <w:sz w:val="24"/>
+          <w:szCs w:val="24"/>
+          <w:lang w:val="en-IN"/>
+        </w:rPr>
+        <w:t>choice :</w:t>
+      </w:r>
+      <w:proofErr w:type="gramEnd"/>
+      <w:r>
+        <w:rPr>
+          <w:rFonts w:eastAsiaTheme="minorHAnsi"/>
+          <w:sz w:val="24"/>
+          <w:szCs w:val="24"/>
+          <w:lang w:val="en-IN"/>
+        </w:rPr>
+        <w:t xml:space="preserve"> ");</w:t>
       </w:r>
     </w:p>
     <w:p>
@@ -8600,6 +9155,7 @@
         <w:t xml:space="preserve">                ch1 = </w:t>
       </w:r>
       <w:proofErr w:type="spellStart"/>
+      <w:proofErr w:type="gramStart"/>
       <w:r>
         <w:rPr>
           <w:rFonts w:eastAsiaTheme="minorHAnsi"/>
@@ -8610,6 +9166,7 @@
         <w:t>sc.nextInt</w:t>
       </w:r>
       <w:proofErr w:type="spellEnd"/>
+      <w:proofErr w:type="gramEnd"/>
       <w:r>
         <w:rPr>
           <w:rFonts w:eastAsiaTheme="minorHAnsi"/>
@@ -8736,6 +9293,7 @@
         <w:t xml:space="preserve">                    e.id = </w:t>
       </w:r>
       <w:proofErr w:type="spellStart"/>
+      <w:proofErr w:type="gramStart"/>
       <w:r>
         <w:rPr>
           <w:rFonts w:eastAsiaTheme="minorHAnsi"/>
@@ -8746,6 +9304,7 @@
         <w:t>sc.nextInt</w:t>
       </w:r>
       <w:proofErr w:type="spellEnd"/>
+      <w:proofErr w:type="gramEnd"/>
       <w:r>
         <w:rPr>
           <w:rFonts w:eastAsiaTheme="minorHAnsi"/>
@@ -8891,6 +9450,7 @@
         <w:t xml:space="preserve">                    e.name = </w:t>
       </w:r>
       <w:proofErr w:type="spellStart"/>
+      <w:proofErr w:type="gramStart"/>
       <w:r>
         <w:rPr>
           <w:rFonts w:eastAsiaTheme="minorHAnsi"/>
@@ -8901,6 +9461,7 @@
         <w:t>sc.nextLine</w:t>
       </w:r>
       <w:proofErr w:type="spellEnd"/>
+      <w:proofErr w:type="gramEnd"/>
       <w:r>
         <w:rPr>
           <w:rFonts w:eastAsiaTheme="minorHAnsi"/>
@@ -9046,6 +9607,7 @@
         <w:t xml:space="preserve">                    </w:t>
       </w:r>
       <w:proofErr w:type="spellStart"/>
+      <w:proofErr w:type="gramStart"/>
       <w:r>
         <w:rPr>
           <w:rFonts w:eastAsiaTheme="minorHAnsi"/>
@@ -9056,6 +9618,7 @@
         <w:t>e.salary</w:t>
       </w:r>
       <w:proofErr w:type="spellEnd"/>
+      <w:proofErr w:type="gramEnd"/>
       <w:r>
         <w:rPr>
           <w:rFonts w:eastAsiaTheme="minorHAnsi"/>
@@ -9199,7 +9762,27 @@
           <w:szCs w:val="24"/>
           <w:lang w:val="en-IN"/>
         </w:rPr>
-        <w:t>("Enter new Employee Contact No. :");</w:t>
+        <w:t xml:space="preserve">("Enter new Employee Contact </w:t>
+      </w:r>
+      <w:proofErr w:type="gramStart"/>
+      <w:r>
+        <w:rPr>
+          <w:rFonts w:eastAsiaTheme="minorHAnsi"/>
+          <w:sz w:val="24"/>
+          <w:szCs w:val="24"/>
+          <w:lang w:val="en-IN"/>
+        </w:rPr>
+        <w:t>No. :</w:t>
+      </w:r>
+      <w:proofErr w:type="gramEnd"/>
+      <w:r>
+        <w:rPr>
+          <w:rFonts w:eastAsiaTheme="minorHAnsi"/>
+          <w:sz w:val="24"/>
+          <w:szCs w:val="24"/>
+          <w:lang w:val="en-IN"/>
+        </w:rPr>
+        <w:t>");</w:t>
       </w:r>
     </w:p>
     <w:p>
@@ -9221,14 +9804,25 @@
         <w:t xml:space="preserve">                    </w:t>
       </w:r>
       <w:proofErr w:type="spellStart"/>
-      <w:r>
-        <w:rPr>
-          <w:rFonts w:eastAsiaTheme="minorHAnsi"/>
-          <w:sz w:val="24"/>
-          <w:szCs w:val="24"/>
-          <w:lang w:val="en-IN"/>
-        </w:rPr>
-        <w:t>e.contact_no</w:t>
+      <w:proofErr w:type="gramStart"/>
+      <w:r>
+        <w:rPr>
+          <w:rFonts w:eastAsiaTheme="minorHAnsi"/>
+          <w:sz w:val="24"/>
+          <w:szCs w:val="24"/>
+          <w:lang w:val="en-IN"/>
+        </w:rPr>
+        <w:t>e.contact</w:t>
+      </w:r>
+      <w:proofErr w:type="gramEnd"/>
+      <w:r>
+        <w:rPr>
+          <w:rFonts w:eastAsiaTheme="minorHAnsi"/>
+          <w:sz w:val="24"/>
+          <w:szCs w:val="24"/>
+          <w:lang w:val="en-IN"/>
+        </w:rPr>
+        <w:t>_no</w:t>
       </w:r>
       <w:proofErr w:type="spellEnd"/>
       <w:r>
@@ -9374,7 +9968,27 @@
           <w:szCs w:val="24"/>
           <w:lang w:val="en-IN"/>
         </w:rPr>
-        <w:t>("Enter new Employee Email-ID :");</w:t>
+        <w:t>("Enter new Employee Email-</w:t>
+      </w:r>
+      <w:proofErr w:type="gramStart"/>
+      <w:r>
+        <w:rPr>
+          <w:rFonts w:eastAsiaTheme="minorHAnsi"/>
+          <w:sz w:val="24"/>
+          <w:szCs w:val="24"/>
+          <w:lang w:val="en-IN"/>
+        </w:rPr>
+        <w:t>ID :</w:t>
+      </w:r>
+      <w:proofErr w:type="gramEnd"/>
+      <w:r>
+        <w:rPr>
+          <w:rFonts w:eastAsiaTheme="minorHAnsi"/>
+          <w:sz w:val="24"/>
+          <w:szCs w:val="24"/>
+          <w:lang w:val="en-IN"/>
+        </w:rPr>
+        <w:t>");</w:t>
       </w:r>
     </w:p>
     <w:p>
@@ -9396,14 +10010,25 @@
         <w:t xml:space="preserve">                    </w:t>
       </w:r>
       <w:proofErr w:type="spellStart"/>
-      <w:r>
-        <w:rPr>
-          <w:rFonts w:eastAsiaTheme="minorHAnsi"/>
-          <w:sz w:val="24"/>
-          <w:szCs w:val="24"/>
-          <w:lang w:val="en-IN"/>
-        </w:rPr>
-        <w:t>e.email_id</w:t>
+      <w:proofErr w:type="gramStart"/>
+      <w:r>
+        <w:rPr>
+          <w:rFonts w:eastAsiaTheme="minorHAnsi"/>
+          <w:sz w:val="24"/>
+          <w:szCs w:val="24"/>
+          <w:lang w:val="en-IN"/>
+        </w:rPr>
+        <w:t>e.email</w:t>
+      </w:r>
+      <w:proofErr w:type="gramEnd"/>
+      <w:r>
+        <w:rPr>
+          <w:rFonts w:eastAsiaTheme="minorHAnsi"/>
+          <w:sz w:val="24"/>
+          <w:szCs w:val="24"/>
+          <w:lang w:val="en-IN"/>
+        </w:rPr>
+        <w:t>_id</w:t>
       </w:r>
       <w:proofErr w:type="spellEnd"/>
       <w:r>
@@ -9665,7 +10290,27 @@
           <w:szCs w:val="24"/>
           <w:lang w:val="en-IN"/>
         </w:rPr>
-        <w:t xml:space="preserve"> a correct choice from the List :"</w:t>
+        <w:t xml:space="preserve"> a correct choice from the </w:t>
+      </w:r>
+      <w:proofErr w:type="gramStart"/>
+      <w:r>
+        <w:rPr>
+          <w:rFonts w:eastAsiaTheme="minorHAnsi"/>
+          <w:sz w:val="24"/>
+          <w:szCs w:val="24"/>
+          <w:lang w:val="en-IN"/>
+        </w:rPr>
+        <w:t>List :</w:t>
+      </w:r>
+      <w:proofErr w:type="gramEnd"/>
+      <w:r>
+        <w:rPr>
+          <w:rFonts w:eastAsiaTheme="minorHAnsi"/>
+          <w:sz w:val="24"/>
+          <w:szCs w:val="24"/>
+          <w:lang w:val="en-IN"/>
+        </w:rPr>
+        <w:t>"</w:t>
       </w:r>
     </w:p>
     <w:p>
@@ -9877,7 +10522,27 @@
           <w:szCs w:val="24"/>
           <w:lang w:val="en-IN"/>
         </w:rPr>
-        <w:t xml:space="preserve"> Details are not available, Please enter a valid ID!!"</w:t>
+        <w:t xml:space="preserve"> Details are not available, </w:t>
+      </w:r>
+      <w:proofErr w:type="gramStart"/>
+      <w:r>
+        <w:rPr>
+          <w:rFonts w:eastAsiaTheme="minorHAnsi"/>
+          <w:sz w:val="24"/>
+          <w:szCs w:val="24"/>
+          <w:lang w:val="en-IN"/>
+        </w:rPr>
+        <w:t>Please</w:t>
+      </w:r>
+      <w:proofErr w:type="gramEnd"/>
+      <w:r>
+        <w:rPr>
+          <w:rFonts w:eastAsiaTheme="minorHAnsi"/>
+          <w:sz w:val="24"/>
+          <w:szCs w:val="24"/>
+          <w:lang w:val="en-IN"/>
+        </w:rPr>
+        <w:t xml:space="preserve"> enter a valid ID!!"</w:t>
       </w:r>
     </w:p>
     <w:p>
@@ -10044,6 +10709,7 @@
         <w:t xml:space="preserve"> Employee ID to DELETE from the </w:t>
       </w:r>
       <w:proofErr w:type="spellStart"/>
+      <w:proofErr w:type="gramStart"/>
       <w:r>
         <w:rPr>
           <w:rFonts w:eastAsiaTheme="minorHAnsi"/>
@@ -10061,7 +10727,17 @@
           <w:szCs w:val="24"/>
           <w:lang w:val="en-IN"/>
         </w:rPr>
-        <w:t xml:space="preserve"> :"</w:t>
+        <w:t xml:space="preserve"> :</w:t>
+      </w:r>
+      <w:proofErr w:type="gramEnd"/>
+      <w:r>
+        <w:rPr>
+          <w:rFonts w:eastAsiaTheme="minorHAnsi"/>
+          <w:sz w:val="24"/>
+          <w:szCs w:val="24"/>
+          <w:lang w:val="en-IN"/>
+        </w:rPr>
+        <w:t>"</w:t>
       </w:r>
     </w:p>
     <w:p>
@@ -10102,6 +10778,7 @@
         <w:t xml:space="preserve">          id = </w:t>
       </w:r>
       <w:proofErr w:type="spellStart"/>
+      <w:proofErr w:type="gramStart"/>
       <w:r>
         <w:rPr>
           <w:rFonts w:eastAsiaTheme="minorHAnsi"/>
@@ -10112,6 +10789,7 @@
         <w:t>sc.nextInt</w:t>
       </w:r>
       <w:proofErr w:type="spellEnd"/>
+      <w:proofErr w:type="gramEnd"/>
       <w:r>
         <w:rPr>
           <w:rFonts w:eastAsiaTheme="minorHAnsi"/>
@@ -10176,7 +10854,27 @@
           <w:szCs w:val="24"/>
           <w:lang w:val="en-IN"/>
         </w:rPr>
-        <w:t xml:space="preserve">            for (Employee e : al) {</w:t>
+        <w:t xml:space="preserve">            for (Employee </w:t>
+      </w:r>
+      <w:proofErr w:type="gramStart"/>
+      <w:r>
+        <w:rPr>
+          <w:rFonts w:eastAsiaTheme="minorHAnsi"/>
+          <w:sz w:val="24"/>
+          <w:szCs w:val="24"/>
+          <w:lang w:val="en-IN"/>
+        </w:rPr>
+        <w:t>e :</w:t>
+      </w:r>
+      <w:proofErr w:type="gramEnd"/>
+      <w:r>
+        <w:rPr>
+          <w:rFonts w:eastAsiaTheme="minorHAnsi"/>
+          <w:sz w:val="24"/>
+          <w:szCs w:val="24"/>
+          <w:lang w:val="en-IN"/>
+        </w:rPr>
+        <w:t xml:space="preserve"> al) {</w:t>
       </w:r>
     </w:p>
     <w:p>
@@ -10217,6 +10915,7 @@
         <w:t xml:space="preserve">                </w:t>
       </w:r>
       <w:proofErr w:type="spellStart"/>
+      <w:proofErr w:type="gramStart"/>
       <w:r>
         <w:rPr>
           <w:rFonts w:eastAsiaTheme="minorHAnsi"/>
@@ -10227,6 +10926,7 @@
         <w:t>al.remove</w:t>
       </w:r>
       <w:proofErr w:type="spellEnd"/>
+      <w:proofErr w:type="gramEnd"/>
       <w:r>
         <w:rPr>
           <w:rFonts w:eastAsiaTheme="minorHAnsi"/>
@@ -10407,7 +11107,27 @@
           <w:szCs w:val="24"/>
           <w:lang w:val="en-IN"/>
         </w:rPr>
-        <w:t xml:space="preserve"> Details are not available, Please enter a valid ID!!"</w:t>
+        <w:t xml:space="preserve"> Details are not available, </w:t>
+      </w:r>
+      <w:proofErr w:type="gramStart"/>
+      <w:r>
+        <w:rPr>
+          <w:rFonts w:eastAsiaTheme="minorHAnsi"/>
+          <w:sz w:val="24"/>
+          <w:szCs w:val="24"/>
+          <w:lang w:val="en-IN"/>
+        </w:rPr>
+        <w:t>Please</w:t>
+      </w:r>
+      <w:proofErr w:type="gramEnd"/>
+      <w:r>
+        <w:rPr>
+          <w:rFonts w:eastAsiaTheme="minorHAnsi"/>
+          <w:sz w:val="24"/>
+          <w:szCs w:val="24"/>
+          <w:lang w:val="en-IN"/>
+        </w:rPr>
+        <w:t xml:space="preserve"> enter a valid ID!!"</w:t>
       </w:r>
     </w:p>
     <w:p>
@@ -10621,6 +11341,7 @@
         <w:t xml:space="preserve">&lt;Employee&gt;) </w:t>
       </w:r>
       <w:proofErr w:type="spellStart"/>
+      <w:proofErr w:type="gramStart"/>
       <w:r>
         <w:rPr>
           <w:rFonts w:eastAsiaTheme="minorHAnsi"/>
@@ -10631,6 +11352,7 @@
         <w:t>ois.readObject</w:t>
       </w:r>
       <w:proofErr w:type="spellEnd"/>
+      <w:proofErr w:type="gramEnd"/>
       <w:r>
         <w:rPr>
           <w:rFonts w:eastAsiaTheme="minorHAnsi"/>
@@ -11030,6 +11752,7 @@
         <w:t xml:space="preserve">            </w:t>
       </w:r>
       <w:proofErr w:type="spellStart"/>
+      <w:proofErr w:type="gramStart"/>
       <w:r>
         <w:rPr>
           <w:rFonts w:eastAsiaTheme="minorHAnsi"/>
@@ -11040,6 +11763,7 @@
         <w:t>oos.writeObject</w:t>
       </w:r>
       <w:proofErr w:type="spellEnd"/>
+      <w:proofErr w:type="gramEnd"/>
       <w:r>
         <w:rPr>
           <w:rFonts w:eastAsiaTheme="minorHAnsi"/>
@@ -11105,7 +11829,27 @@
           <w:szCs w:val="24"/>
           <w:lang w:val="en-IN"/>
         </w:rPr>
-        <w:t xml:space="preserve">            e1.printStackTrace();</w:t>
+        <w:t xml:space="preserve">            e</w:t>
+      </w:r>
+      <w:proofErr w:type="gramStart"/>
+      <w:r>
+        <w:rPr>
+          <w:rFonts w:eastAsiaTheme="minorHAnsi"/>
+          <w:sz w:val="24"/>
+          <w:szCs w:val="24"/>
+          <w:lang w:val="en-IN"/>
+        </w:rPr>
+        <w:t>1.printStackTrace</w:t>
+      </w:r>
+      <w:proofErr w:type="gramEnd"/>
+      <w:r>
+        <w:rPr>
+          <w:rFonts w:eastAsiaTheme="minorHAnsi"/>
+          <w:sz w:val="24"/>
+          <w:szCs w:val="24"/>
+          <w:lang w:val="en-IN"/>
+        </w:rPr>
+        <w:t>();</w:t>
       </w:r>
     </w:p>
     <w:p>
@@ -11143,7 +11887,27 @@
           <w:szCs w:val="24"/>
           <w:lang w:val="en-IN"/>
         </w:rPr>
-        <w:t xml:space="preserve">            e2.printStackTrace();</w:t>
+        <w:t xml:space="preserve">            e</w:t>
+      </w:r>
+      <w:proofErr w:type="gramStart"/>
+      <w:r>
+        <w:rPr>
+          <w:rFonts w:eastAsiaTheme="minorHAnsi"/>
+          <w:sz w:val="24"/>
+          <w:szCs w:val="24"/>
+          <w:lang w:val="en-IN"/>
+        </w:rPr>
+        <w:t>2.printStackTrace</w:t>
+      </w:r>
+      <w:proofErr w:type="gramEnd"/>
+      <w:r>
+        <w:rPr>
+          <w:rFonts w:eastAsiaTheme="minorHAnsi"/>
+          <w:sz w:val="24"/>
+          <w:szCs w:val="24"/>
+          <w:lang w:val="en-IN"/>
+        </w:rPr>
+        <w:t>();</w:t>
       </w:r>
     </w:p>
     <w:p>
@@ -11203,6 +11967,7 @@
         <w:t xml:space="preserve">              </w:t>
       </w:r>
       <w:proofErr w:type="spellStart"/>
+      <w:proofErr w:type="gramStart"/>
       <w:r>
         <w:rPr>
           <w:rFonts w:eastAsiaTheme="minorHAnsi"/>
@@ -11213,6 +11978,7 @@
         <w:t>fis.close</w:t>
       </w:r>
       <w:proofErr w:type="spellEnd"/>
+      <w:proofErr w:type="gramEnd"/>
       <w:r>
         <w:rPr>
           <w:rFonts w:eastAsiaTheme="minorHAnsi"/>
@@ -11242,6 +12008,7 @@
         <w:t xml:space="preserve">              </w:t>
       </w:r>
       <w:proofErr w:type="spellStart"/>
+      <w:proofErr w:type="gramStart"/>
       <w:r>
         <w:rPr>
           <w:rFonts w:eastAsiaTheme="minorHAnsi"/>
@@ -11252,6 +12019,7 @@
         <w:t>ois.close</w:t>
       </w:r>
       <w:proofErr w:type="spellEnd"/>
+      <w:proofErr w:type="gramEnd"/>
       <w:r>
         <w:rPr>
           <w:rFonts w:eastAsiaTheme="minorHAnsi"/>
@@ -11281,6 +12049,7 @@
         <w:t xml:space="preserve">              </w:t>
       </w:r>
       <w:proofErr w:type="spellStart"/>
+      <w:proofErr w:type="gramStart"/>
       <w:r>
         <w:rPr>
           <w:rFonts w:eastAsiaTheme="minorHAnsi"/>
@@ -11291,6 +12060,7 @@
         <w:t>fos.close</w:t>
       </w:r>
       <w:proofErr w:type="spellEnd"/>
+      <w:proofErr w:type="gramEnd"/>
       <w:r>
         <w:rPr>
           <w:rFonts w:eastAsiaTheme="minorHAnsi"/>
@@ -11320,6 +12090,7 @@
         <w:t xml:space="preserve">              </w:t>
       </w:r>
       <w:proofErr w:type="spellStart"/>
+      <w:proofErr w:type="gramStart"/>
       <w:r>
         <w:rPr>
           <w:rFonts w:eastAsiaTheme="minorHAnsi"/>
@@ -11330,6 +12101,7 @@
         <w:t>oos.close</w:t>
       </w:r>
       <w:proofErr w:type="spellEnd"/>
+      <w:proofErr w:type="gramEnd"/>
       <w:r>
         <w:rPr>
           <w:rFonts w:eastAsiaTheme="minorHAnsi"/>
@@ -11375,7 +12147,27 @@
           <w:szCs w:val="24"/>
           <w:lang w:val="en-IN"/>
         </w:rPr>
-        <w:t xml:space="preserve">              e1.printStackTrace();</w:t>
+        <w:t xml:space="preserve">              e</w:t>
+      </w:r>
+      <w:proofErr w:type="gramStart"/>
+      <w:r>
+        <w:rPr>
+          <w:rFonts w:eastAsiaTheme="minorHAnsi"/>
+          <w:sz w:val="24"/>
+          <w:szCs w:val="24"/>
+          <w:lang w:val="en-IN"/>
+        </w:rPr>
+        <w:t>1.printStackTrace</w:t>
+      </w:r>
+      <w:proofErr w:type="gramEnd"/>
+      <w:r>
+        <w:rPr>
+          <w:rFonts w:eastAsiaTheme="minorHAnsi"/>
+          <w:sz w:val="24"/>
+          <w:szCs w:val="24"/>
+          <w:lang w:val="en-IN"/>
+        </w:rPr>
+        <w:t>();</w:t>
       </w:r>
     </w:p>
     <w:p>
@@ -11491,7 +12283,27 @@
           <w:szCs w:val="24"/>
           <w:lang w:val="en-IN"/>
         </w:rPr>
-        <w:t xml:space="preserve"> have chosen EXIT !! Saving Files and closing the tool."</w:t>
+        <w:t xml:space="preserve"> have chosen </w:t>
+      </w:r>
+      <w:proofErr w:type="gramStart"/>
+      <w:r>
+        <w:rPr>
+          <w:rFonts w:eastAsiaTheme="minorHAnsi"/>
+          <w:sz w:val="24"/>
+          <w:szCs w:val="24"/>
+          <w:lang w:val="en-IN"/>
+        </w:rPr>
+        <w:t>EXIT !!</w:t>
+      </w:r>
+      <w:proofErr w:type="gramEnd"/>
+      <w:r>
+        <w:rPr>
+          <w:rFonts w:eastAsiaTheme="minorHAnsi"/>
+          <w:sz w:val="24"/>
+          <w:szCs w:val="24"/>
+          <w:lang w:val="en-IN"/>
+        </w:rPr>
+        <w:t xml:space="preserve"> Saving Files and closing the tool."</w:t>
       </w:r>
     </w:p>
     <w:p>
@@ -11532,6 +12344,7 @@
         <w:t xml:space="preserve">          </w:t>
       </w:r>
       <w:proofErr w:type="spellStart"/>
+      <w:proofErr w:type="gramStart"/>
       <w:r>
         <w:rPr>
           <w:rFonts w:eastAsiaTheme="minorHAnsi"/>
@@ -11542,6 +12355,7 @@
         <w:t>sc.close</w:t>
       </w:r>
       <w:proofErr w:type="spellEnd"/>
+      <w:proofErr w:type="gramEnd"/>
       <w:r>
         <w:rPr>
           <w:rFonts w:eastAsiaTheme="minorHAnsi"/>
@@ -11685,7 +12499,27 @@
           <w:szCs w:val="24"/>
           <w:lang w:val="en-IN"/>
         </w:rPr>
-        <w:t xml:space="preserve"> a correct choice from the List :");</w:t>
+        <w:t xml:space="preserve"> a correct choice from the </w:t>
+      </w:r>
+      <w:proofErr w:type="gramStart"/>
+      <w:r>
+        <w:rPr>
+          <w:rFonts w:eastAsiaTheme="minorHAnsi"/>
+          <w:sz w:val="24"/>
+          <w:szCs w:val="24"/>
+          <w:lang w:val="en-IN"/>
+        </w:rPr>
+        <w:t>List :</w:t>
+      </w:r>
+      <w:proofErr w:type="gramEnd"/>
+      <w:r>
+        <w:rPr>
+          <w:rFonts w:eastAsiaTheme="minorHAnsi"/>
+          <w:sz w:val="24"/>
+          <w:szCs w:val="24"/>
+          <w:lang w:val="en-IN"/>
+        </w:rPr>
+        <w:t>");</w:t>
       </w:r>
     </w:p>
     <w:p>
@@ -11826,7 +12660,7 @@
           <w:sz w:val="24"/>
           <w:szCs w:val="24"/>
         </w:rPr>
-        <w:t>List</w:t>
+        <w:t>File objects</w:t>
       </w:r>
       <w:r>
         <w:rPr>
@@ -11874,7 +12708,7 @@
           <w:sz w:val="24"/>
           <w:szCs w:val="24"/>
         </w:rPr>
-        <w:t>lis</w:t>
+        <w:t>file</w:t>
       </w:r>
       <w:r>
         <w:rPr>
@@ -11882,7 +12716,7 @@
           <w:sz w:val="24"/>
           <w:szCs w:val="24"/>
         </w:rPr>
-        <w:t xml:space="preserve">t </w:t>
+        <w:t xml:space="preserve"> </w:t>
       </w:r>
       <w:r>
         <w:rPr>
@@ -11890,7 +12724,7 @@
           <w:sz w:val="24"/>
           <w:szCs w:val="24"/>
         </w:rPr>
-        <w:t>such as insertion, searching, deletion, and traversal</w:t>
+        <w:t xml:space="preserve">such as insertion, searching, deletion, </w:t>
       </w:r>
       <w:r>
         <w:rPr>
@@ -11898,6 +12732,14 @@
           <w:sz w:val="24"/>
           <w:szCs w:val="24"/>
         </w:rPr>
+        <w:t>and finally stored in the File</w:t>
+      </w:r>
+      <w:r>
+        <w:rPr>
+          <w:bCs/>
+          <w:sz w:val="24"/>
+          <w:szCs w:val="24"/>
+        </w:rPr>
         <w:t>.</w:t>
       </w:r>
     </w:p>
@@ -11965,6 +12807,66 @@
       <w:pPr>
         <w:outlineLvl w:val="0"/>
         <w:rPr>
+          <w:bCs/>
+          <w:sz w:val="24"/>
+          <w:szCs w:val="24"/>
+        </w:rPr>
+      </w:pPr>
+    </w:p>
+    <w:p>
+      <w:pPr>
+        <w:outlineLvl w:val="0"/>
+        <w:rPr>
+          <w:bCs/>
+          <w:sz w:val="24"/>
+          <w:szCs w:val="24"/>
+        </w:rPr>
+      </w:pPr>
+    </w:p>
+    <w:p>
+      <w:pPr>
+        <w:outlineLvl w:val="0"/>
+        <w:rPr>
+          <w:bCs/>
+          <w:sz w:val="24"/>
+          <w:szCs w:val="24"/>
+        </w:rPr>
+      </w:pPr>
+    </w:p>
+    <w:p>
+      <w:pPr>
+        <w:outlineLvl w:val="0"/>
+        <w:rPr>
+          <w:bCs/>
+          <w:sz w:val="24"/>
+          <w:szCs w:val="24"/>
+        </w:rPr>
+      </w:pPr>
+    </w:p>
+    <w:p>
+      <w:pPr>
+        <w:outlineLvl w:val="0"/>
+        <w:rPr>
+          <w:bCs/>
+          <w:sz w:val="24"/>
+          <w:szCs w:val="24"/>
+        </w:rPr>
+      </w:pPr>
+    </w:p>
+    <w:p>
+      <w:pPr>
+        <w:outlineLvl w:val="0"/>
+        <w:rPr>
+          <w:bCs/>
+          <w:sz w:val="24"/>
+          <w:szCs w:val="24"/>
+        </w:rPr>
+      </w:pPr>
+    </w:p>
+    <w:p>
+      <w:pPr>
+        <w:outlineLvl w:val="0"/>
+        <w:rPr>
           <w:noProof/>
           <w:sz w:val="24"/>
           <w:szCs w:val="24"/>
@@ -11976,6 +12878,7 @@
           <w:sz w:val="24"/>
           <w:szCs w:val="24"/>
         </w:rPr>
+        <w:lastRenderedPageBreak/>
         <w:t>6. Result/Output/Writing Summary:</w:t>
       </w:r>
       <w:r>
@@ -11996,178 +12899,6 @@
           <w:szCs w:val="24"/>
         </w:rPr>
       </w:pPr>
-      <w:r>
-        <w:rPr>
-          <w:noProof/>
-          <w:sz w:val="24"/>
-          <w:szCs w:val="24"/>
-        </w:rPr>
-        <w:lastRenderedPageBreak/>
-        <w:drawing>
-          <wp:inline distT="0" distB="0" distL="0" distR="0" wp14:anchorId="19AC713B" wp14:editId="121AC63D">
-            <wp:extent cx="6223000" cy="7734300"/>
-            <wp:effectExtent l="0" t="0" r="6350" b="0"/>
-            <wp:docPr id="2" name="Picture 2"/>
-            <wp:cNvGraphicFramePr>
-              <a:graphicFrameLocks xmlns:a="http://schemas.openxmlformats.org/drawingml/2006/main" noChangeAspect="1"/>
-            </wp:cNvGraphicFramePr>
-            <a:graphic xmlns:a="http://schemas.openxmlformats.org/drawingml/2006/main">
-              <a:graphicData uri="http://schemas.openxmlformats.org/drawingml/2006/picture">
-                <pic:pic xmlns:pic="http://schemas.openxmlformats.org/drawingml/2006/picture">
-                  <pic:nvPicPr>
-                    <pic:cNvPr id="1" name=""/>
-                    <pic:cNvPicPr/>
-                  </pic:nvPicPr>
-                  <pic:blipFill rotWithShape="1">
-                    <a:blip r:embed="rId11"/>
-                    <a:srcRect b="5691"/>
-                    <a:stretch/>
-                  </pic:blipFill>
-                  <pic:spPr bwMode="auto">
-                    <a:xfrm>
-                      <a:off x="0" y="0"/>
-                      <a:ext cx="6223000" cy="7734300"/>
-                    </a:xfrm>
-                    <a:prstGeom prst="rect">
-                      <a:avLst/>
-                    </a:prstGeom>
-                    <a:ln>
-                      <a:noFill/>
-                    </a:ln>
-                    <a:extLst>
-                      <a:ext uri="{53640926-AAD7-44D8-BBD7-CCE9431645EC}">
-                        <a14:shadowObscured xmlns:a14="http://schemas.microsoft.com/office/drawing/2010/main"/>
-                      </a:ext>
-                    </a:extLst>
-                  </pic:spPr>
-                </pic:pic>
-              </a:graphicData>
-            </a:graphic>
-          </wp:inline>
-        </w:drawing>
-      </w:r>
-    </w:p>
-    <w:p>
-      <w:pPr>
-        <w:outlineLvl w:val="0"/>
-        <w:rPr>
-          <w:noProof/>
-          <w:sz w:val="24"/>
-          <w:szCs w:val="24"/>
-        </w:rPr>
-      </w:pPr>
-    </w:p>
-    <w:p>
-      <w:pPr>
-        <w:outlineLvl w:val="0"/>
-        <w:rPr>
-          <w:noProof/>
-          <w:sz w:val="24"/>
-          <w:szCs w:val="24"/>
-        </w:rPr>
-      </w:pPr>
-      <w:r>
-        <w:rPr>
-          <w:noProof/>
-          <w:sz w:val="24"/>
-          <w:szCs w:val="24"/>
-        </w:rPr>
-        <w:lastRenderedPageBreak/>
-        <w:drawing>
-          <wp:inline distT="0" distB="0" distL="0" distR="0" wp14:anchorId="04114B30" wp14:editId="064EA894">
-            <wp:extent cx="6223000" cy="5505450"/>
-            <wp:effectExtent l="0" t="0" r="6350" b="0"/>
-            <wp:docPr id="4" name="Picture 4"/>
-            <wp:cNvGraphicFramePr>
-              <a:graphicFrameLocks xmlns:a="http://schemas.openxmlformats.org/drawingml/2006/main" noChangeAspect="1"/>
-            </wp:cNvGraphicFramePr>
-            <a:graphic xmlns:a="http://schemas.openxmlformats.org/drawingml/2006/main">
-              <a:graphicData uri="http://schemas.openxmlformats.org/drawingml/2006/picture">
-                <pic:pic xmlns:pic="http://schemas.openxmlformats.org/drawingml/2006/picture">
-                  <pic:nvPicPr>
-                    <pic:cNvPr id="1" name=""/>
-                    <pic:cNvPicPr/>
-                  </pic:nvPicPr>
-                  <pic:blipFill rotWithShape="1">
-                    <a:blip r:embed="rId12"/>
-                    <a:srcRect r="817"/>
-                    <a:stretch/>
-                  </pic:blipFill>
-                  <pic:spPr bwMode="auto">
-                    <a:xfrm>
-                      <a:off x="0" y="0"/>
-                      <a:ext cx="6223000" cy="5505450"/>
-                    </a:xfrm>
-                    <a:prstGeom prst="rect">
-                      <a:avLst/>
-                    </a:prstGeom>
-                    <a:ln>
-                      <a:noFill/>
-                    </a:ln>
-                    <a:extLst>
-                      <a:ext uri="{53640926-AAD7-44D8-BBD7-CCE9431645EC}">
-                        <a14:shadowObscured xmlns:a14="http://schemas.microsoft.com/office/drawing/2010/main"/>
-                      </a:ext>
-                    </a:extLst>
-                  </pic:spPr>
-                </pic:pic>
-              </a:graphicData>
-            </a:graphic>
-          </wp:inline>
-        </w:drawing>
-      </w:r>
-    </w:p>
-    <w:p>
-      <w:pPr>
-        <w:outlineLvl w:val="0"/>
-        <w:rPr>
-          <w:noProof/>
-          <w:sz w:val="24"/>
-          <w:szCs w:val="24"/>
-        </w:rPr>
-      </w:pPr>
-      <w:r>
-        <w:rPr>
-          <w:noProof/>
-          <w:sz w:val="24"/>
-          <w:szCs w:val="24"/>
-        </w:rPr>
-        <w:drawing>
-          <wp:inline distT="0" distB="0" distL="0" distR="0" wp14:anchorId="328957D2" wp14:editId="7A16B862">
-            <wp:extent cx="6223000" cy="2486025"/>
-            <wp:effectExtent l="0" t="0" r="6350" b="9525"/>
-            <wp:docPr id="5" name="Picture 5"/>
-            <wp:cNvGraphicFramePr>
-              <a:graphicFrameLocks xmlns:a="http://schemas.openxmlformats.org/drawingml/2006/main" noChangeAspect="1"/>
-            </wp:cNvGraphicFramePr>
-            <a:graphic xmlns:a="http://schemas.openxmlformats.org/drawingml/2006/main">
-              <a:graphicData uri="http://schemas.openxmlformats.org/drawingml/2006/picture">
-                <pic:pic xmlns:pic="http://schemas.openxmlformats.org/drawingml/2006/picture">
-                  <pic:nvPicPr>
-                    <pic:cNvPr id="1" name=""/>
-                    <pic:cNvPicPr/>
-                  </pic:nvPicPr>
-                  <pic:blipFill>
-                    <a:blip r:embed="rId13"/>
-                    <a:stretch>
-                      <a:fillRect/>
-                    </a:stretch>
-                  </pic:blipFill>
-                  <pic:spPr>
-                    <a:xfrm>
-                      <a:off x="0" y="0"/>
-                      <a:ext cx="6223000" cy="2486025"/>
-                    </a:xfrm>
-                    <a:prstGeom prst="rect">
-                      <a:avLst/>
-                    </a:prstGeom>
-                  </pic:spPr>
-                </pic:pic>
-              </a:graphicData>
-            </a:graphic>
-          </wp:inline>
-        </w:drawing>
-      </w:r>
     </w:p>
     <w:p>
       <w:pPr>
@@ -12183,7 +12914,6 @@
           <w:sz w:val="24"/>
           <w:szCs w:val="24"/>
         </w:rPr>
-        <w:lastRenderedPageBreak/>
         <w:t>Learning outcomes (What I have learnt):</w:t>
       </w:r>
     </w:p>
@@ -12268,7 +12998,7 @@
           <w:sz w:val="24"/>
           <w:szCs w:val="24"/>
         </w:rPr>
-        <w:t>List</w:t>
+        <w:t>Object</w:t>
       </w:r>
       <w:r>
         <w:rPr>

</xml_diff>